<commit_message>
teoria - conclusão solid
</commit_message>
<xml_diff>
--- a/Solid/Teoria.docx
+++ b/Solid/Teoria.docx
@@ -775,6 +775,130 @@
           <w:szCs w:val="24"/>
         </w:rPr>
         <w:t>Princípio da segregação da Interface. De acordo com ele, uma classe não deve ser forçada a implementar interfaces e métodos que não irá utilizar. Basicamente, é melhor criar interfaces mais específicas do que uma única interface genérica.</w:t>
+      </w:r>
+    </w:p>
+    <w:p>
+      <w:pPr>
+        <w:jc w:val="both"/>
+        <w:rPr>
+          <w:rFonts w:ascii="Arial" w:hAnsi="Arial" w:cs="Arial"/>
+          <w:sz w:val="24"/>
+          <w:szCs w:val="24"/>
+        </w:rPr>
+      </w:pPr>
+    </w:p>
+    <w:p>
+      <w:pPr>
+        <w:jc w:val="both"/>
+        <w:rPr>
+          <w:rFonts w:ascii="Arial" w:hAnsi="Arial" w:cs="Arial"/>
+          <w:sz w:val="24"/>
+          <w:szCs w:val="24"/>
+        </w:rPr>
+      </w:pPr>
+      <w:r>
+        <w:rPr>
+          <w:rFonts w:ascii="Arial" w:hAnsi="Arial" w:cs="Arial"/>
+          <w:b/>
+          <w:sz w:val="24"/>
+          <w:szCs w:val="24"/>
+        </w:rPr>
+        <w:t xml:space="preserve">5 – DIP – </w:t>
+      </w:r>
+      <w:proofErr w:type="spellStart"/>
+      <w:r>
+        <w:rPr>
+          <w:rFonts w:ascii="Arial" w:hAnsi="Arial" w:cs="Arial"/>
+          <w:b/>
+          <w:sz w:val="24"/>
+          <w:szCs w:val="24"/>
+        </w:rPr>
+        <w:t>Dependency</w:t>
+      </w:r>
+      <w:proofErr w:type="spellEnd"/>
+      <w:r>
+        <w:rPr>
+          <w:rFonts w:ascii="Arial" w:hAnsi="Arial" w:cs="Arial"/>
+          <w:b/>
+          <w:sz w:val="24"/>
+          <w:szCs w:val="24"/>
+        </w:rPr>
+        <w:t xml:space="preserve"> </w:t>
+      </w:r>
+      <w:proofErr w:type="spellStart"/>
+      <w:r>
+        <w:rPr>
+          <w:rFonts w:ascii="Arial" w:hAnsi="Arial" w:cs="Arial"/>
+          <w:b/>
+          <w:sz w:val="24"/>
+          <w:szCs w:val="24"/>
+        </w:rPr>
+        <w:t>Inversion</w:t>
+      </w:r>
+      <w:proofErr w:type="spellEnd"/>
+      <w:r>
+        <w:rPr>
+          <w:rFonts w:ascii="Arial" w:hAnsi="Arial" w:cs="Arial"/>
+          <w:b/>
+          <w:sz w:val="24"/>
+          <w:szCs w:val="24"/>
+        </w:rPr>
+        <w:t xml:space="preserve"> </w:t>
+      </w:r>
+      <w:proofErr w:type="spellStart"/>
+      <w:r>
+        <w:rPr>
+          <w:rFonts w:ascii="Arial" w:hAnsi="Arial" w:cs="Arial"/>
+          <w:b/>
+          <w:sz w:val="24"/>
+          <w:szCs w:val="24"/>
+        </w:rPr>
+        <w:t>Principle</w:t>
+      </w:r>
+      <w:proofErr w:type="spellEnd"/>
+      <w:r>
+        <w:rPr>
+          <w:rFonts w:ascii="Arial" w:hAnsi="Arial" w:cs="Arial"/>
+          <w:b/>
+          <w:sz w:val="24"/>
+          <w:szCs w:val="24"/>
+        </w:rPr>
+        <w:t xml:space="preserve">: </w:t>
+      </w:r>
+      <w:r>
+        <w:rPr>
+          <w:rFonts w:ascii="Arial" w:hAnsi="Arial" w:cs="Arial"/>
+          <w:sz w:val="24"/>
+          <w:szCs w:val="24"/>
+        </w:rPr>
+        <w:t>Princípio da inversão de dependência. De acordo com ele, módulos de alto nível não devem depender de módulos de baixo nível, ambos devem depender da abstrações. Além disso, abstrações não devem depender de detalhes, detalhes devem depender de abstrações.</w:t>
+      </w:r>
+    </w:p>
+    <w:p>
+      <w:pPr>
+        <w:jc w:val="both"/>
+        <w:rPr>
+          <w:rFonts w:ascii="Arial" w:hAnsi="Arial" w:cs="Arial"/>
+          <w:sz w:val="24"/>
+          <w:szCs w:val="24"/>
+        </w:rPr>
+      </w:pPr>
+      <w:r>
+        <w:rPr>
+          <w:rFonts w:ascii="Arial" w:hAnsi="Arial" w:cs="Arial"/>
+          <w:sz w:val="24"/>
+          <w:szCs w:val="24"/>
+        </w:rPr>
+        <w:tab/>
+        <w:t>Não devemos confundir esse princípio com a injeção de dependências. Ambas visam desacoplar o código, porém são coisas diferentes. A injeção de dependência</w:t>
+      </w:r>
+      <w:r>
+        <w:rPr>
+          <w:rFonts w:ascii="Arial" w:hAnsi="Arial" w:cs="Arial"/>
+          <w:sz w:val="24"/>
+          <w:szCs w:val="24"/>
+        </w:rPr>
+        <w:t xml:space="preserve"> é um padrão de projeto e a inversão de dependência é um princípio (conceito).</w:t>
       </w:r>
       <w:bookmarkStart w:id="0" w:name="_GoBack"/>
       <w:bookmarkEnd w:id="0"/>

</xml_diff>